<commit_message>
final piece to the puzzle
</commit_message>
<xml_diff>
--- a/Submitibles/Milestone 3/SpiderBroGameBible.docx
+++ b/Submitibles/Milestone 3/SpiderBroGameBible.docx
@@ -1465,12 +1465,12 @@
           <wp:inline distB="114300" distT="114300" distL="114300" distR="114300">
             <wp:extent cx="2981325" cy="2238375"/>
             <wp:effectExtent b="0" l="0" r="0" t="0"/>
-            <wp:docPr id="3" name="image13.png"/>
+            <wp:docPr id="3" name="image05.png"/>
             <a:graphic>
               <a:graphicData uri="http://schemas.openxmlformats.org/drawingml/2006/picture">
                 <pic:pic>
                   <pic:nvPicPr>
-                    <pic:cNvPr id="0" name="image13.png"/>
+                    <pic:cNvPr id="0" name="image05.png"/>
                     <pic:cNvPicPr preferRelativeResize="0"/>
                   </pic:nvPicPr>
                   <pic:blipFill>
@@ -1770,7 +1770,24 @@
           <w:szCs w:val="24"/>
           <w:rtl w:val="0"/>
         </w:rPr>
-        <w:t xml:space="preserve">The Warrior Cockraoch - enemy unit with high speed and high health, instead of attacking the mouth the locate the player and attempt to attack the player.  They have both a ranged and melee attack like the player.  9 hp.  25% chance of spawning</w:t>
+        <w:t xml:space="preserve">The Warrior </w:t>
+      </w:r>
+      <w:r>
+        <w:rPr>
+          <w:color w:val="ff0000"/>
+          <w:rtl w:val="0"/>
+        </w:rPr>
+        <w:t xml:space="preserve">Cockroach</w:t>
+      </w:r>
+      <w:r>
+        <w:rPr>
+          <w:rFonts w:ascii="Times New Roman" w:cs="Times New Roman" w:eastAsia="Times New Roman" w:hAnsi="Times New Roman"/>
+          <w:color w:val="ff0000"/>
+          <w:sz w:val="24"/>
+          <w:szCs w:val="24"/>
+          <w:rtl w:val="0"/>
+        </w:rPr>
+        <w:t xml:space="preserve"> - enemy unit with high speed and high health, instead of attacking the mouth the locate the player and attempt to attack the player.  They have both a ranged and melee attack like the player.  9 hp.  25% chance of spawning</w:t>
       </w:r>
     </w:p>
     <w:p>
@@ -2097,7 +2114,22 @@
           <w:szCs w:val="24"/>
           <w:rtl w:val="0"/>
         </w:rPr>
-        <w:t xml:space="preserve">The AI will be similar to milestone 2, with some additions with the enemy attacking the player and building nests. See Enemy Objects for more details.  Enemies will seek if player is nearby and if they are warrior type enemies; if the player is not nearby the enemy will head towards the mouth target.   Worker types will attempt to flee when attack, and otherwise spend their time building nests.  Drones keep the implementation from milestone 3 and just damage the mouth ignoring the player.  For navigation for a more complex environment, there will be a pathfinding system that will find the nearest node and calculate the shortest path to the mouth using Dijkstra’s / A* algorithm. The spawners will have an addition to their random range placement by checking the elevation to establish a seamless spawn by using a raytrace to determine its appropriate elevation range.</w:t>
+        <w:t xml:space="preserve">The AI will be similar to milestone 2, with some additions with the enemy attacking the player and building nests. See Enemy Objects for more details.  Enemies will seek if player is nearby and if they are warrior type enemies; if the player is not nearby the enemy will head towards the mouth target.   Worker types will attempt to flee when </w:t>
+      </w:r>
+      <w:r>
+        <w:rPr>
+          <w:rtl w:val="0"/>
+        </w:rPr>
+        <w:t xml:space="preserve">attacked</w:t>
+      </w:r>
+      <w:r>
+        <w:rPr>
+          <w:rFonts w:ascii="Times New Roman" w:cs="Times New Roman" w:eastAsia="Times New Roman" w:hAnsi="Times New Roman"/>
+          <w:sz w:val="24"/>
+          <w:szCs w:val="24"/>
+          <w:rtl w:val="0"/>
+        </w:rPr>
+        <w:t xml:space="preserve">, and otherwise spend their time building nests.  Drones keep the implementation from milestone 3 and just damage the mouth ignoring the player.  For navigation for a more complex environment, there will be a pathfinding system that will find the nearest node and calculate the shortest path to the mouth using Dijkstra’s / A* algorithm. The spawners will have an addition to their random range placement by checking the elevation to establish a seamless spawn by using a raytrace to determine its appropriate elevation range.</w:t>
       </w:r>
     </w:p>
     <w:p>
@@ -2359,7 +2391,7 @@
           <w:color w:val="ff0000"/>
           <w:rtl w:val="0"/>
         </w:rPr>
-        <w:t xml:space="preserve">We are planning possible additional levels in addition to adding nest nodes/objects, and more detailed clutter.  These levels can be different bedroom styles from children room, and teenager room, and other ideas that we still need to discuss. We have also discussed adding webbing from the spider or some other obstruction that gives the player multiple objectives to defend, but slows down cockroach progress to the mouth.  Additional obstacles may also prevent the player from destroying nest nodes too directly. The nest will create an incentive to draw the player away from the bed area and towards other locations on the level.</w:t>
+        <w:t xml:space="preserve">We are planning possible additional levels in addition to adding nest nodes/objects, and more detailed clutter.  These levels can be different bedroom styles from children room, and teenager room, and other ideas that we still need to discuss. We have also discussed adding webbing from the spider or some other obstruction that gives the player multiple objectives to defend, but slows down cockroach progress to the mouth.  Additional obstacles may also prevent the player from destroying nest nodes to directly. The nest will create an incentive to draw the player away from the bed area and towards other locations on the level.</w:t>
       </w:r>
       <w:r>
         <w:rPr>
@@ -2484,7 +2516,57 @@
         <w:rPr>
           <w:rtl w:val="0"/>
         </w:rPr>
-        <w:t xml:space="preserve"> The stable branch where only stable, working games are </w:t>
+        <w:t xml:space="preserve"> The stable branch where only the latest full version is kept</w:t>
+      </w:r>
+    </w:p>
+    <w:p>
+      <w:pPr>
+        <w:numPr>
+          <w:ilvl w:val="0"/>
+          <w:numId w:val="7"/>
+        </w:numPr>
+        <w:ind w:left="720" w:hanging="360"/>
+        <w:contextualSpacing w:val="1"/>
+        <w:rPr>
+          <w:i w:val="1"/>
+        </w:rPr>
+      </w:pPr>
+      <w:r>
+        <w:rPr>
+          <w:i w:val="1"/>
+          <w:rtl w:val="0"/>
+        </w:rPr>
+        <w:t xml:space="preserve">develop:</w:t>
+      </w:r>
+      <w:r>
+        <w:rPr>
+          <w:rtl w:val="0"/>
+        </w:rPr>
+        <w:t xml:space="preserve"> When atomic features are completed, they are merged into this branch. Should usually be a working game, but might have weird quirks</w:t>
+      </w:r>
+    </w:p>
+    <w:p>
+      <w:pPr>
+        <w:numPr>
+          <w:ilvl w:val="0"/>
+          <w:numId w:val="7"/>
+        </w:numPr>
+        <w:ind w:left="720" w:hanging="360"/>
+        <w:contextualSpacing w:val="1"/>
+        <w:rPr>
+          <w:u w:val="none"/>
+        </w:rPr>
+      </w:pPr>
+      <w:r>
+        <w:rPr>
+          <w:rtl w:val="0"/>
+        </w:rPr>
+        <w:t xml:space="preserve">Various individual branches are also made for the purpose of working on features that might take a lot of changes to complete. This is so they won’t interfere with other development in the meantime.</w:t>
+      </w:r>
+      <w:r>
+        <w:rPr>
+          <w:rtl w:val="0"/>
+        </w:rPr>
       </w:r>
     </w:p>
     <w:p>
@@ -2539,49 +2621,40 @@
         <w:rPr>
           <w:rtl w:val="0"/>
         </w:rPr>
-        <w:t xml:space="preserve">Game Controller Module</w:t>
-      </w:r>
-    </w:p>
-    <w:p>
-      <w:pPr>
-        <w:spacing w:after="200" w:lineRule="auto"/>
-        <w:ind w:left="0" w:firstLine="0"/>
-        <w:contextualSpacing w:val="0"/>
-      </w:pPr>
-      <w:r>
-        <w:rPr>
-          <w:rFonts w:ascii="Times New Roman" w:cs="Times New Roman" w:eastAsia="Times New Roman" w:hAnsi="Times New Roman"/>
-          <w:sz w:val="24"/>
-          <w:szCs w:val="24"/>
-          <w:rtl w:val="0"/>
-        </w:rPr>
-        <w:t xml:space="preserve">The Game Controller Module, controls the state of the game.  For example, when to display menus, pause the game, how much time should be allowed, etc.  It is tied heavily with the respawn module and works with it to control the overall game.</w:t>
-      </w:r>
-    </w:p>
-    <w:p>
-      <w:pPr>
-        <w:contextualSpacing w:val="0"/>
-      </w:pPr>
-      <w:r>
-        <w:rPr>
-          <w:rFonts w:ascii="Times New Roman" w:cs="Times New Roman" w:eastAsia="Times New Roman" w:hAnsi="Times New Roman"/>
-          <w:sz w:val="24"/>
-          <w:szCs w:val="24"/>
-          <w:rtl w:val="0"/>
-        </w:rPr>
-        <w:t xml:space="preserve">Here’s a basic outline of the Game Controller logic:</w:t>
-      </w:r>
+        <w:t xml:space="preserve">Game Logic</w:t>
+      </w:r>
+    </w:p>
+    <w:p>
+      <w:pPr>
+        <w:contextualSpacing w:val="0"/>
+      </w:pPr>
+      <w:r>
+        <w:rPr>
+          <w:rtl w:val="0"/>
+        </w:rPr>
+        <w:t xml:space="preserve">The following diagram outlines the overarching logic of what will happen over the course of playing this game.</w:t>
+      </w:r>
+      <w:r>
+        <w:rPr>
+          <w:rtl w:val="0"/>
+        </w:rPr>
+      </w:r>
+    </w:p>
+    <w:p>
+      <w:pPr>
+        <w:contextualSpacing w:val="0"/>
+      </w:pPr>
       <w:r>
         <w:drawing>
           <wp:inline distB="114300" distT="114300" distL="114300" distR="114300">
             <wp:extent cx="5205413" cy="5313859"/>
             <wp:effectExtent b="0" l="0" r="0" t="0"/>
-            <wp:docPr id="5" name="image16.png"/>
+            <wp:docPr id="5" name="image12.png"/>
             <a:graphic>
               <a:graphicData uri="http://schemas.openxmlformats.org/drawingml/2006/picture">
                 <pic:pic>
                   <pic:nvPicPr>
-                    <pic:cNvPr id="0" name="image16.png"/>
+                    <pic:cNvPr id="0" name="image12.png"/>
                     <pic:cNvPicPr preferRelativeResize="0"/>
                   </pic:nvPicPr>
                   <pic:blipFill>
@@ -2807,12 +2880,12 @@
           <wp:inline distB="114300" distT="114300" distL="114300" distR="114300">
             <wp:extent cx="3086100" cy="4286250"/>
             <wp:effectExtent b="0" l="0" r="0" t="0"/>
-            <wp:docPr id="1" name="image02.png"/>
+            <wp:docPr id="1" name="image03.png"/>
             <a:graphic>
               <a:graphicData uri="http://schemas.openxmlformats.org/drawingml/2006/picture">
                 <pic:pic>
                   <pic:nvPicPr>
-                    <pic:cNvPr id="0" name="image02.png"/>
+                    <pic:cNvPr id="0" name="image03.png"/>
                     <pic:cNvPicPr preferRelativeResize="0"/>
                   </pic:nvPicPr>
                   <pic:blipFill>
@@ -3032,12 +3105,12 @@
           <wp:inline distB="114300" distT="114300" distL="114300" distR="114300">
             <wp:extent cx="1757363" cy="4649400"/>
             <wp:effectExtent b="0" l="0" r="0" t="0"/>
-            <wp:docPr id="6" name="image17.png"/>
+            <wp:docPr id="6" name="image16.png"/>
             <a:graphic>
               <a:graphicData uri="http://schemas.openxmlformats.org/drawingml/2006/picture">
                 <pic:pic>
                   <pic:nvPicPr>
-                    <pic:cNvPr id="0" name="image17.png"/>
+                    <pic:cNvPr id="0" name="image16.png"/>
                     <pic:cNvPicPr preferRelativeResize="0"/>
                   </pic:nvPicPr>
                   <pic:blipFill>
@@ -3366,7 +3439,7 @@
         <w:rPr>
           <w:rtl w:val="0"/>
         </w:rPr>
-        <w:t xml:space="preserve"> A panel that shows up when the game is paused. Shows directions to either unpause, restart, or quit to the main menu. Hidden at first.</w:t>
+        <w:t xml:space="preserve"> A panel that shows up when the game is paused. Shows directions to either resume, restart, or quit to the main menu. Hidden at first.</w:t>
       </w:r>
     </w:p>
     <w:p>
@@ -3392,12 +3465,12 @@
           <wp:inline distB="114300" distT="114300" distL="114300" distR="114300">
             <wp:extent cx="5305425" cy="2828925"/>
             <wp:effectExtent b="0" l="0" r="0" t="0"/>
-            <wp:docPr id="2" name="image12.png"/>
+            <wp:docPr id="2" name="image04.png"/>
             <a:graphic>
               <a:graphicData uri="http://schemas.openxmlformats.org/drawingml/2006/picture">
                 <pic:pic>
                   <pic:nvPicPr>
-                    <pic:cNvPr id="0" name="image12.png"/>
+                    <pic:cNvPr id="0" name="image04.png"/>
                     <pic:cNvPicPr preferRelativeResize="0"/>
                   </pic:nvPicPr>
                   <pic:blipFill>
@@ -3461,12 +3534,12 @@
           <wp:inline distB="114300" distT="114300" distL="114300" distR="114300">
             <wp:extent cx="5943600" cy="3060700"/>
             <wp:effectExtent b="0" l="0" r="0" t="0"/>
-            <wp:docPr id="4" name="image15.png"/>
+            <wp:docPr id="4" name="image11.png"/>
             <a:graphic>
               <a:graphicData uri="http://schemas.openxmlformats.org/drawingml/2006/picture">
                 <pic:pic>
                   <pic:nvPicPr>
-                    <pic:cNvPr id="0" name="image15.png"/>
+                    <pic:cNvPr id="0" name="image11.png"/>
                     <pic:cNvPicPr preferRelativeResize="0"/>
                   </pic:nvPicPr>
                   <pic:blipFill>
@@ -3584,7 +3657,14 @@
         <w:rPr>
           <w:rtl w:val="0"/>
         </w:rPr>
-        <w:t xml:space="preserve">Mainly composed of cubes with textures and rigidbody colliders, with a few models.  Enemies spawn near the surface of the white desk with the chair and then head toward the mouth on the bed.  The player spawns by default on top of the white dresser to the right of the bed.</w:t>
+        <w:t xml:space="preserve">Mainly composed of cubes with textures and rigidbody colliders, with a few models.  Enemies spawn near the surface of the white desk with the chair and then head toward the mouth on the bed.  The player spawns by default on top of the white dresser to the right of the bed.  </w:t>
+      </w:r>
+      <w:r>
+        <w:rPr>
+          <w:color w:val="ff0000"/>
+          <w:rtl w:val="0"/>
+        </w:rPr>
+        <w:t xml:space="preserve">We plan to add Nest nodes to this level in Milestone 4 as noted earlier in this document.  Additionally we will polish the level, add more lighting and objects and if time permits include multiple objectives for the player to defend (such as webbing that prevents cockroaches from crossing until it is sufficiently damaged).</w:t>
       </w:r>
     </w:p>
     <w:sectPr>

</xml_diff>